<commit_message>
doen wit hword file
</commit_message>
<xml_diff>
--- a/Word filr to try.docx
+++ b/Word filr to try.docx
@@ -13,6 +13,21 @@
       <w:proofErr w:type="spellEnd"/>
       <w:r>
         <w:t xml:space="preserve"> to try</w:t>
+      </w:r>
+    </w:p>
+    <w:p/>
+    <w:p/>
+    <w:p>
+      <w:r>
+        <w:t xml:space="preserve">What </w:t>
+      </w:r>
+      <w:proofErr w:type="spellStart"/>
+      <w:r>
+        <w:t xml:space="preserve">is </w:t>
+      </w:r>
+      <w:proofErr w:type="spellEnd"/>
+      <w:r>
+        <w:t>this</w:t>
       </w:r>
     </w:p>
     <w:sectPr>

</xml_diff>